<commit_message>
just some tweaks to Daniel's original web plan Word file from Colum
</commit_message>
<xml_diff>
--- a/web plan.docx
+++ b/web plan.docx
@@ -72,7 +72,7 @@
           <w:bCs/>
           <w:u w:val="single"/>
         </w:rPr>
-        <w:t>Music recommend</w:t>
+        <w:t>Recommendations</w:t>
       </w:r>
     </w:p>
     <w:p>
@@ -84,6 +84,9 @@
       <w:r>
         <w:t>Form</w:t>
       </w:r>
+      <w:r>
+        <w:t xml:space="preserve"> (or a visual selector/interface perhaps…- Colum)</w:t>
+      </w:r>
     </w:p>
     <w:p>
       <w:r>
@@ -93,6 +96,62 @@
     <w:p>
       <w:r>
         <w:t>Maybe put in images of the bands (won’t be many bands)</w:t>
+      </w:r>
+    </w:p>
+    <w:p>
+      <w:pPr>
+        <w:rPr>
+          <w:b/>
+          <w:bCs/>
+          <w:u w:val="single"/>
+        </w:rPr>
+      </w:pPr>
+    </w:p>
+    <w:p>
+      <w:r>
+        <w:rPr>
+          <w:b/>
+          <w:bCs/>
+          <w:u w:val="single"/>
+        </w:rPr>
+        <w:t>Gigs</w:t>
+      </w:r>
+    </w:p>
+    <w:p>
+      <w:r>
+        <w:t>Horizontal nav bar for laptops, vertical for phone</w:t>
+      </w:r>
+    </w:p>
+    <w:p>
+      <w:r>
+        <w:t>Form</w:t>
+      </w:r>
+      <w:r>
+        <w:t xml:space="preserve"> </w:t>
+      </w:r>
+      <w:r>
+        <w:t xml:space="preserve"> for choosing events based on genre (won’t have enough for choosing by band)</w:t>
+      </w:r>
+    </w:p>
+    <w:p>
+      <w:r>
+        <w:t>Maybe use python for this</w:t>
+      </w:r>
+      <w:r>
+        <w:rPr>
+          <w:highlight w:val="yellow"/>
+        </w:rPr>
+        <w:t>???eeek! - Colum</w:t>
+      </w:r>
+    </w:p>
+    <w:p>
+      <w:r>
+        <w:t>Include img for events</w:t>
+      </w:r>
+    </w:p>
+    <w:p>
+      <w:r>
+        <w:t>Past events</w:t>
       </w:r>
     </w:p>
     <w:p/>
@@ -121,42 +180,12 @@
         <w:t>Img of building</w:t>
       </w:r>
     </w:p>
+    <w:p>
+      <w:r>
+        <w:t>Hypothetical Social Media links perhaps?</w:t>
+      </w:r>
+    </w:p>
     <w:p/>
-    <w:p>
-      <w:r>
-        <w:rPr>
-          <w:b/>
-          <w:bCs/>
-          <w:u w:val="single"/>
-        </w:rPr>
-        <w:t>Events</w:t>
-      </w:r>
-    </w:p>
-    <w:p>
-      <w:r>
-        <w:t>Horizontal nav bar for laptops, vertical for phone</w:t>
-      </w:r>
-    </w:p>
-    <w:p>
-      <w:r>
-        <w:t>Form for choosing events based on genre (won’t have enough for choosing by band)</w:t>
-      </w:r>
-    </w:p>
-    <w:p>
-      <w:r>
-        <w:t>Maybe use python for this</w:t>
-      </w:r>
-    </w:p>
-    <w:p>
-      <w:r>
-        <w:t>Include img for events</w:t>
-      </w:r>
-    </w:p>
-    <w:p>
-      <w:r>
-        <w:t>Past events</w:t>
-      </w:r>
-    </w:p>
     <w:sectPr>
       <w:pgSz w:w="11906" w:h="16838"/>
       <w:pgMar w:top="1440" w:right="1440" w:bottom="1440" w:left="1440" w:header="708" w:footer="708" w:gutter="0"/>

</xml_diff>

<commit_message>
jquery for band search recommendation, works but need to reduce lines of code
</commit_message>
<xml_diff>
--- a/web plan.docx
+++ b/web plan.docx
@@ -124,13 +124,7 @@
     </w:p>
     <w:p>
       <w:r>
-        <w:t>Form</w:t>
-      </w:r>
-      <w:r>
-        <w:t xml:space="preserve"> </w:t>
-      </w:r>
-      <w:r>
-        <w:t xml:space="preserve"> for choosing events based on genre (won’t have enough for choosing by band)</w:t>
+        <w:t>Form  for choosing events based on genre (won’t have enough for choosing by band)</w:t>
       </w:r>
     </w:p>
     <w:p>
@@ -183,6 +177,13 @@
     <w:p>
       <w:r>
         <w:t>Hypothetical Social Media links perhaps?</w:t>
+      </w:r>
+    </w:p>
+    <w:p/>
+    <w:p>
+      <w:r>
+        <w:lastRenderedPageBreak/>
+        <w:t>Add comments</w:t>
       </w:r>
     </w:p>
     <w:p/>

</xml_diff>

<commit_message>
added more plans to gigs and added more comments
</commit_message>
<xml_diff>
--- a/web plan.docx
+++ b/web plan.docx
@@ -186,7 +186,36 @@
         <w:t>Add comments</w:t>
       </w:r>
     </w:p>
-    <w:p/>
+    <w:p>
+      <w:r>
+        <w:rPr>
+          <w:b/>
+          <w:bCs/>
+          <w:u w:val="single"/>
+        </w:rPr>
+        <w:t>Gigs continued</w:t>
+      </w:r>
+    </w:p>
+    <w:p>
+      <w:r>
+        <w:t>Maybe use python using a form (I’ll create the python file but this depends on Sam), otherwise jquery</w:t>
+      </w:r>
+    </w:p>
+    <w:p>
+      <w:r>
+        <w:t>A bunch of gigs that if possible that slide upwards after submission (jquery)</w:t>
+      </w:r>
+    </w:p>
+    <w:p>
+      <w:r>
+        <w:t>Will need more images</w:t>
+      </w:r>
+    </w:p>
+    <w:p>
+      <w:r>
+        <w:t>Use dates, name of artists and maybe venue</w:t>
+      </w:r>
+    </w:p>
     <w:sectPr>
       <w:pgSz w:w="11906" w:h="16838"/>
       <w:pgMar w:top="1440" w:right="1440" w:bottom="1440" w:left="1440" w:header="708" w:footer="708" w:gutter="0"/>

</xml_diff>